<commit_message>
Stukje over stemming toegevoegd
</commit_message>
<xml_diff>
--- a/bib/Verslag/wis.docx
+++ b/bib/Verslag/wis.docx
@@ -2665,15 +2665,181 @@
         <w:rPr>
           <w:b/>
           <w:b/>
-          <w:i/>
-          <w:i/>
-        </w:rPr>
-      </w:pPr>
-      <w:r>
-        <w:rPr>
+          <w:bCs/>
+          <w:i w:val="false"/>
+          <w:i w:val="false"/>
+          <w:iCs w:val="false"/>
           <w:sz w:val="26"/>
           <w:szCs w:val="26"/>
         </w:rPr>
+      </w:pPr>
+      <w:r>
+        <w:rPr>
+          <w:b/>
+          <w:bCs/>
+          <w:i w:val="false"/>
+          <w:iCs w:val="false"/>
+          <w:sz w:val="26"/>
+          <w:szCs w:val="26"/>
+        </w:rPr>
+      </w:r>
+    </w:p>
+    <w:p>
+      <w:pPr>
+        <w:pStyle w:val="NoSpacing"/>
+        <w:rPr>
+          <w:b/>
+          <w:b/>
+          <w:bCs/>
+          <w:i w:val="false"/>
+          <w:i w:val="false"/>
+          <w:iCs w:val="false"/>
+          <w:sz w:val="26"/>
+          <w:szCs w:val="26"/>
+        </w:rPr>
+      </w:pPr>
+      <w:r>
+        <w:rPr>
+          <w:b/>
+          <w:bCs/>
+          <w:i w:val="false"/>
+          <w:iCs w:val="false"/>
+          <w:sz w:val="26"/>
+          <w:szCs w:val="26"/>
+        </w:rPr>
+        <w:t>Mogelijke verbetering – Stemming</w:t>
+      </w:r>
+    </w:p>
+    <w:p>
+      <w:pPr>
+        <w:pStyle w:val="NoSpacing"/>
+        <w:rPr>
+          <w:b w:val="false"/>
+          <w:b w:val="false"/>
+          <w:bCs w:val="false"/>
+          <w:i w:val="false"/>
+          <w:i w:val="false"/>
+          <w:iCs w:val="false"/>
+          <w:sz w:val="24"/>
+          <w:szCs w:val="24"/>
+        </w:rPr>
+      </w:pPr>
+      <w:r>
+        <w:rPr>
+          <w:b w:val="false"/>
+          <w:bCs w:val="false"/>
+          <w:i w:val="false"/>
+          <w:iCs w:val="false"/>
+          <w:sz w:val="24"/>
+          <w:szCs w:val="24"/>
+        </w:rPr>
+        <w:t>Wanneer een gebruik</w:t>
+      </w:r>
+      <w:r>
+        <w:rPr>
+          <w:b w:val="false"/>
+          <w:bCs w:val="false"/>
+          <w:i w:val="false"/>
+          <w:iCs w:val="false"/>
+          <w:sz w:val="24"/>
+          <w:szCs w:val="24"/>
+        </w:rPr>
+        <w:t>er</w:t>
+      </w:r>
+      <w:r>
+        <w:rPr>
+          <w:b w:val="false"/>
+          <w:bCs w:val="false"/>
+          <w:i w:val="false"/>
+          <w:iCs w:val="false"/>
+          <w:sz w:val="24"/>
+          <w:szCs w:val="24"/>
+        </w:rPr>
+        <w:t xml:space="preserve"> zoekt op de term “auto” is het vaak ook relevant om resultaten van de zoekterm “auto's” mee te nemen. Onze implementatie neemt zoektermen zeer letterlijk en kan deze stap zelf niet maken.</w:t>
+      </w:r>
+    </w:p>
+    <w:p>
+      <w:pPr>
+        <w:pStyle w:val="NoSpacing"/>
+        <w:rPr>
+          <w:b w:val="false"/>
+          <w:b w:val="false"/>
+          <w:bCs w:val="false"/>
+          <w:i w:val="false"/>
+          <w:i w:val="false"/>
+          <w:iCs w:val="false"/>
+          <w:sz w:val="24"/>
+          <w:szCs w:val="24"/>
+        </w:rPr>
+      </w:pPr>
+      <w:r>
+        <w:rPr>
+          <w:b w:val="false"/>
+          <w:bCs w:val="false"/>
+          <w:i w:val="false"/>
+          <w:iCs w:val="false"/>
+          <w:sz w:val="24"/>
+          <w:szCs w:val="24"/>
+        </w:rPr>
+      </w:r>
+    </w:p>
+    <w:p>
+      <w:pPr>
+        <w:pStyle w:val="NoSpacing"/>
+        <w:rPr>
+          <w:b w:val="false"/>
+          <w:b w:val="false"/>
+          <w:bCs w:val="false"/>
+          <w:i w:val="false"/>
+          <w:i w:val="false"/>
+          <w:iCs w:val="false"/>
+          <w:sz w:val="24"/>
+          <w:szCs w:val="24"/>
+        </w:rPr>
+      </w:pPr>
+      <w:r>
+        <w:rPr>
+          <w:b w:val="false"/>
+          <w:bCs w:val="false"/>
+          <w:i w:val="false"/>
+          <w:iCs w:val="false"/>
+          <w:sz w:val="24"/>
+          <w:szCs w:val="24"/>
+        </w:rPr>
+        <w:t xml:space="preserve">Er is wel een techniek voor, stemming[4].  Hiermee kun </w:t>
+      </w:r>
+      <w:r>
+        <w:rPr>
+          <w:b w:val="false"/>
+          <w:bCs w:val="false"/>
+          <w:i w:val="false"/>
+          <w:iCs w:val="false"/>
+          <w:sz w:val="24"/>
+          <w:szCs w:val="24"/>
+        </w:rPr>
+        <w:t>je</w:t>
+      </w:r>
+      <w:r>
+        <w:rPr>
+          <w:b w:val="false"/>
+          <w:bCs w:val="false"/>
+          <w:i w:val="false"/>
+          <w:iCs w:val="false"/>
+          <w:sz w:val="24"/>
+          <w:szCs w:val="24"/>
+        </w:rPr>
+        <w:t xml:space="preserve"> vervoegingen van woorden terugbrengen naar de zogenaamde stamvorm. Bijvoorbeeld “fishing”, “fished” en “fisher” worden “fish”. </w:t>
+      </w:r>
+      <w:r>
+        <w:rPr>
+          <w:b w:val="false"/>
+          <w:bCs w:val="false"/>
+          <w:i w:val="false"/>
+          <w:iCs w:val="false"/>
+          <w:sz w:val="24"/>
+          <w:szCs w:val="24"/>
+        </w:rPr>
+        <w:t>In python kun je hier bijvoorbeeld de package PyStemmer voor gebruiken. Er zijn woordenboeken te downloaden zodat je niet zelf de complete taal hoeft uit te pluizen voor de mogelijke stamvorm van alle woorden. De woordenboeken zijn beschikbaar voor verschillende talen, ook Nederlands.</w:t>
       </w:r>
     </w:p>
     <w:p>
@@ -2684,12 +2850,27 @@
           <w:b/>
           <w:i/>
           <w:i/>
-          <w:sz w:val="24"/>
-          <w:szCs w:val="24"/>
-        </w:rPr>
-      </w:pPr>
-      <w:bookmarkStart w:id="1" w:name="__DdeLink__361_1419686384"/>
-      <w:bookmarkEnd w:id="1"/>
+        </w:rPr>
+      </w:pPr>
+      <w:r>
+        <w:rPr>
+          <w:sz w:val="26"/>
+          <w:szCs w:val="26"/>
+        </w:rPr>
+      </w:r>
+    </w:p>
+    <w:p>
+      <w:pPr>
+        <w:pStyle w:val="NoSpacing"/>
+        <w:rPr>
+          <w:b/>
+          <w:b/>
+          <w:i/>
+          <w:i/>
+          <w:sz w:val="24"/>
+          <w:szCs w:val="24"/>
+        </w:rPr>
+      </w:pPr>
       <w:r>
         <w:rPr>
           <w:b/>
@@ -2952,9 +3133,9 @@
         </w:rPr>
         <w:t xml:space="preserve">[1] Webworkshop. </w:t>
       </w:r>
-      <w:bookmarkStart w:id="2" w:name="what_is_pagerank"/>
-      <w:bookmarkStart w:id="3" w:name="top"/>
-      <w:bookmarkEnd w:id="3"/>
+      <w:bookmarkStart w:id="1" w:name="what_is_pagerank"/>
+      <w:bookmarkStart w:id="2" w:name="top"/>
+      <w:bookmarkEnd w:id="2"/>
       <w:r>
         <w:rPr>
           <w:sz w:val="24"/>
@@ -2962,7 +3143,7 @@
         </w:rPr>
         <w:t>What is PageRank?</w:t>
       </w:r>
-      <w:bookmarkEnd w:id="2"/>
+      <w:bookmarkEnd w:id="1"/>
       <w:r>
         <w:rPr>
           <w:sz w:val="24"/>
@@ -3049,6 +3230,53 @@
           <w:szCs w:val="24"/>
         </w:rPr>
         <w:t>. Geraadpleegd op: 30-06-2015.</w:t>
+      </w:r>
+    </w:p>
+    <w:p>
+      <w:pPr>
+        <w:pStyle w:val="NoSpacing"/>
+        <w:rPr/>
+      </w:pPr>
+      <w:r>
+        <w:rPr>
+          <w:sz w:val="24"/>
+          <w:szCs w:val="24"/>
+        </w:rPr>
+        <w:t>[4]</w:t>
+      </w:r>
+      <w:r>
+        <w:rPr>
+          <w:sz w:val="24"/>
+          <w:szCs w:val="24"/>
+        </w:rPr>
+        <w:t>Christopher D. Manning, Prabhakar Raghavan &amp; Hinrich Schütze.</w:t>
+      </w:r>
+      <w:r>
+        <w:rPr>
+          <w:sz w:val="24"/>
+          <w:szCs w:val="24"/>
+        </w:rPr>
+        <w:t xml:space="preserve"> Introduction to Information Retrieval. Geraadpleegd op 02-07-2015</w:t>
+      </w:r>
+    </w:p>
+    <w:p>
+      <w:pPr>
+        <w:pStyle w:val="NoSpacing"/>
+        <w:rPr/>
+      </w:pPr>
+      <w:r>
+        <w:rPr>
+          <w:sz w:val="24"/>
+          <w:szCs w:val="24"/>
+        </w:rPr>
+        <w:t>U</w:t>
+      </w:r>
+      <w:r>
+        <w:rPr>
+          <w:sz w:val="24"/>
+          <w:szCs w:val="24"/>
+        </w:rPr>
+        <w:t>RL: http://nlp.stanford.edu/IR-book/html/htmledition/stemming-and-lemmatization-1.html</w:t>
       </w:r>
     </w:p>
     <w:sectPr>

</xml_diff>

<commit_message>
Stukje over threading en een paper over threading en PageRank
</commit_message>
<xml_diff>
--- a/bib/Verslag/wis.docx
+++ b/bib/Verslag/wis.docx
@@ -2707,6 +2707,472 @@
           <w:sz w:val="26"/>
           <w:szCs w:val="26"/>
         </w:rPr>
+        <w:t>Techniek – Threading</w:t>
+      </w:r>
+    </w:p>
+    <w:p>
+      <w:pPr>
+        <w:pStyle w:val="NoSpacing"/>
+        <w:rPr>
+          <w:b w:val="false"/>
+          <w:b w:val="false"/>
+          <w:bCs w:val="false"/>
+          <w:i w:val="false"/>
+          <w:i w:val="false"/>
+          <w:iCs w:val="false"/>
+          <w:sz w:val="24"/>
+          <w:szCs w:val="24"/>
+        </w:rPr>
+      </w:pPr>
+      <w:r>
+        <w:rPr>
+          <w:b w:val="false"/>
+          <w:bCs w:val="false"/>
+          <w:i w:val="false"/>
+          <w:iCs w:val="false"/>
+          <w:sz w:val="24"/>
+          <w:szCs w:val="24"/>
+        </w:rPr>
+        <w:t>Een moderne desktop-processor voor consumenten heeft tegenwoordig minstens twee fysieke rekenkernen, ook wel “cores” in het engels. Intel heeft ook nog een techniek genaamd hyperthreading waarbij één fysieke core zich aan het systeem presenteert als twee cores.</w:t>
+      </w:r>
+    </w:p>
+    <w:p>
+      <w:pPr>
+        <w:pStyle w:val="NoSpacing"/>
+        <w:rPr>
+          <w:b w:val="false"/>
+          <w:b w:val="false"/>
+          <w:bCs w:val="false"/>
+          <w:i w:val="false"/>
+          <w:i w:val="false"/>
+          <w:iCs w:val="false"/>
+          <w:sz w:val="24"/>
+          <w:szCs w:val="24"/>
+        </w:rPr>
+      </w:pPr>
+      <w:r>
+        <w:rPr>
+          <w:b w:val="false"/>
+          <w:bCs w:val="false"/>
+          <w:i w:val="false"/>
+          <w:iCs w:val="false"/>
+          <w:sz w:val="24"/>
+          <w:szCs w:val="24"/>
+        </w:rPr>
+        <w:t xml:space="preserve">Vanuit het perspectief van de software zijn alle cores hetzelfde. Het zijn grofweg gezien individuele op zichzelf staande rekeneenheden die dus totaal onafhankelijk van elkaar rekenwerk kunnen verrichten. </w:t>
+      </w:r>
+      <w:r>
+        <w:rPr>
+          <w:b w:val="false"/>
+          <w:bCs w:val="false"/>
+          <w:i w:val="false"/>
+          <w:iCs w:val="false"/>
+          <w:sz w:val="24"/>
+          <w:szCs w:val="24"/>
+        </w:rPr>
+        <w:t xml:space="preserve">Dit betekent dat meerdere processen tegelijk kunnen werken. Je kan mail in je mail client ontvangen terwijl je met een browser op het internet surft. Binnen een proces kun je ook dingen tegelijk laten gebeuren. Dit gebeurt door in een proces een zogenaamde thread aan te laten maken. </w:t>
+      </w:r>
+    </w:p>
+    <w:p>
+      <w:pPr>
+        <w:pStyle w:val="NoSpacing"/>
+        <w:rPr>
+          <w:b w:val="false"/>
+          <w:b w:val="false"/>
+          <w:bCs w:val="false"/>
+          <w:i w:val="false"/>
+          <w:i w:val="false"/>
+          <w:iCs w:val="false"/>
+          <w:sz w:val="24"/>
+          <w:szCs w:val="24"/>
+        </w:rPr>
+      </w:pPr>
+      <w:r>
+        <w:rPr>
+          <w:b w:val="false"/>
+          <w:bCs w:val="false"/>
+          <w:i w:val="false"/>
+          <w:iCs w:val="false"/>
+          <w:sz w:val="24"/>
+          <w:szCs w:val="24"/>
+        </w:rPr>
+      </w:r>
+    </w:p>
+    <w:p>
+      <w:pPr>
+        <w:pStyle w:val="NoSpacing"/>
+        <w:rPr>
+          <w:b w:val="false"/>
+          <w:b w:val="false"/>
+          <w:bCs w:val="false"/>
+          <w:i w:val="false"/>
+          <w:i w:val="false"/>
+          <w:iCs w:val="false"/>
+          <w:sz w:val="24"/>
+          <w:szCs w:val="24"/>
+        </w:rPr>
+      </w:pPr>
+      <w:r>
+        <w:rPr>
+          <w:b w:val="false"/>
+          <w:bCs w:val="false"/>
+          <w:i w:val="false"/>
+          <w:iCs w:val="false"/>
+          <w:sz w:val="24"/>
+          <w:szCs w:val="24"/>
+        </w:rPr>
+        <w:t>Een voorbeeld om dit nuttig toe te passen is bijvoorbeeld het optellen van veel getallen. Stel je hebt een rij van 100</w:t>
+      </w:r>
+      <w:r>
+        <w:rPr>
+          <w:b w:val="false"/>
+          <w:bCs w:val="false"/>
+          <w:i w:val="false"/>
+          <w:iCs w:val="false"/>
+          <w:sz w:val="24"/>
+          <w:szCs w:val="24"/>
+        </w:rPr>
+        <w:t>1</w:t>
+      </w:r>
+      <w:r>
+        <w:rPr>
+          <w:b w:val="false"/>
+          <w:bCs w:val="false"/>
+          <w:i w:val="false"/>
+          <w:iCs w:val="false"/>
+          <w:sz w:val="24"/>
+          <w:szCs w:val="24"/>
+        </w:rPr>
+        <w:t xml:space="preserve"> getallen waarvan je de totale som wilt weten. </w:t>
+      </w:r>
+      <w:r>
+        <w:rPr>
+          <w:b w:val="false"/>
+          <w:bCs w:val="false"/>
+          <w:i w:val="false"/>
+          <w:iCs w:val="false"/>
+          <w:sz w:val="24"/>
+          <w:szCs w:val="24"/>
+        </w:rPr>
+        <w:t>Je kan dit door een enkele rekenkern laten doen. Deze moet dan in zijn eentje 1000 optellingen doen om het antwoord te vinden.</w:t>
+      </w:r>
+    </w:p>
+    <w:p>
+      <w:pPr>
+        <w:pStyle w:val="NoSpacing"/>
+        <w:rPr>
+          <w:b w:val="false"/>
+          <w:b w:val="false"/>
+          <w:bCs w:val="false"/>
+          <w:i w:val="false"/>
+          <w:i w:val="false"/>
+          <w:iCs w:val="false"/>
+          <w:sz w:val="24"/>
+          <w:szCs w:val="24"/>
+        </w:rPr>
+      </w:pPr>
+      <w:r>
+        <w:rPr>
+          <w:b w:val="false"/>
+          <w:bCs w:val="false"/>
+          <w:i w:val="false"/>
+          <w:iCs w:val="false"/>
+          <w:sz w:val="24"/>
+          <w:szCs w:val="24"/>
+        </w:rPr>
+        <w:t>Als we nu twee rekenkernen nemen en elk de helft van de rij laten optellen dan heb je 499 en 500 optellingen die tegelijk gebeuren en achteraf nog 1 optelling om de deelantwoorden op te tellen en het eindantwoord te vinden. In dit geval hebben we het probleem opgelost in de heflt van de tijd met techniek die praktisch iedereen in huis heeft.</w:t>
+      </w:r>
+    </w:p>
+    <w:p>
+      <w:pPr>
+        <w:pStyle w:val="NoSpacing"/>
+        <w:rPr>
+          <w:b w:val="false"/>
+          <w:b w:val="false"/>
+          <w:bCs w:val="false"/>
+          <w:i w:val="false"/>
+          <w:i w:val="false"/>
+          <w:iCs w:val="false"/>
+          <w:sz w:val="24"/>
+          <w:szCs w:val="24"/>
+        </w:rPr>
+      </w:pPr>
+      <w:r>
+        <w:rPr>
+          <w:b w:val="false"/>
+          <w:bCs w:val="false"/>
+          <w:i w:val="false"/>
+          <w:iCs w:val="false"/>
+          <w:sz w:val="24"/>
+          <w:szCs w:val="24"/>
+        </w:rPr>
+      </w:r>
+    </w:p>
+    <w:p>
+      <w:pPr>
+        <w:pStyle w:val="NoSpacing"/>
+        <w:rPr>
+          <w:b w:val="false"/>
+          <w:b w:val="false"/>
+          <w:bCs w:val="false"/>
+          <w:i w:val="false"/>
+          <w:i w:val="false"/>
+          <w:iCs w:val="false"/>
+          <w:sz w:val="24"/>
+          <w:szCs w:val="24"/>
+        </w:rPr>
+      </w:pPr>
+      <w:r>
+        <w:rPr>
+          <w:b w:val="false"/>
+          <w:bCs w:val="false"/>
+          <w:i w:val="false"/>
+          <w:iCs w:val="false"/>
+          <w:sz w:val="24"/>
+          <w:szCs w:val="24"/>
+        </w:rPr>
+        <w:t>Deze techniek werkt niet altijd. Wanneer je algoritme zeer sequentieel is waarbij elke volgende stap voortbouwt op het antwoord van de vorige stap kun je het probleem niet meer simpelweg in tweeën delen. Een voorbeeld hiervan is het toepassen van een hashfunctie op een waarde en weer een hashfunctie toepassen op het antwoord hiervan. Je kunt pas beginnen met stap twee wanneer stap 1 is afgelopen.</w:t>
+      </w:r>
+    </w:p>
+    <w:p>
+      <w:pPr>
+        <w:pStyle w:val="NoSpacing"/>
+        <w:rPr>
+          <w:b w:val="false"/>
+          <w:b w:val="false"/>
+          <w:bCs w:val="false"/>
+          <w:i w:val="false"/>
+          <w:i w:val="false"/>
+          <w:iCs w:val="false"/>
+          <w:sz w:val="24"/>
+          <w:szCs w:val="24"/>
+        </w:rPr>
+      </w:pPr>
+      <w:r>
+        <w:rPr>
+          <w:b w:val="false"/>
+          <w:bCs w:val="false"/>
+          <w:i w:val="false"/>
+          <w:iCs w:val="false"/>
+          <w:sz w:val="24"/>
+          <w:szCs w:val="24"/>
+        </w:rPr>
+      </w:r>
+    </w:p>
+    <w:p>
+      <w:pPr>
+        <w:pStyle w:val="NoSpacing"/>
+        <w:rPr>
+          <w:b w:val="false"/>
+          <w:b w:val="false"/>
+          <w:bCs w:val="false"/>
+          <w:i w:val="false"/>
+          <w:i w:val="false"/>
+          <w:iCs w:val="false"/>
+          <w:sz w:val="24"/>
+          <w:szCs w:val="24"/>
+        </w:rPr>
+      </w:pPr>
+      <w:r>
+        <w:rPr>
+          <w:b w:val="false"/>
+          <w:bCs w:val="false"/>
+          <w:i w:val="false"/>
+          <w:iCs w:val="false"/>
+          <w:sz w:val="24"/>
+          <w:szCs w:val="24"/>
+        </w:rPr>
+        <w:t>PageRank is wel uit te voeren op meerdere kernen tegelijk[4]. Dit hebben wij niet gedaan in dit practicum. Toch hebben wij wel gebruik gemaakt van multithreading.</w:t>
+      </w:r>
+    </w:p>
+    <w:p>
+      <w:pPr>
+        <w:pStyle w:val="NoSpacing"/>
+        <w:rPr>
+          <w:b w:val="false"/>
+          <w:b w:val="false"/>
+          <w:bCs w:val="false"/>
+          <w:i w:val="false"/>
+          <w:i w:val="false"/>
+          <w:iCs w:val="false"/>
+          <w:sz w:val="24"/>
+          <w:szCs w:val="24"/>
+        </w:rPr>
+      </w:pPr>
+      <w:r>
+        <w:rPr>
+          <w:b w:val="false"/>
+          <w:bCs w:val="false"/>
+          <w:i w:val="false"/>
+          <w:iCs w:val="false"/>
+          <w:sz w:val="24"/>
+          <w:szCs w:val="24"/>
+        </w:rPr>
+        <w:t xml:space="preserve">Ons zoekprogramma bestaat visueel uit een grafische interface. Deze voert constant de “main loop” uit waardoor de interface steeds opnieuw getekend wordt en je dus visuele feedback krijgt op de interactie. Wanneer je </w:t>
+      </w:r>
+      <w:r>
+        <w:rPr>
+          <w:b w:val="false"/>
+          <w:bCs w:val="false"/>
+          <w:i w:val="false"/>
+          <w:iCs w:val="false"/>
+          <w:sz w:val="24"/>
+          <w:szCs w:val="24"/>
+        </w:rPr>
+        <w:t xml:space="preserve">een subtaak zoals </w:t>
+      </w:r>
+      <w:r>
+        <w:rPr>
+          <w:b w:val="false"/>
+          <w:bCs w:val="false"/>
+          <w:i w:val="false"/>
+          <w:iCs w:val="false"/>
+          <w:sz w:val="24"/>
+          <w:szCs w:val="24"/>
+        </w:rPr>
+        <w:t xml:space="preserve">de crawler of het </w:t>
+      </w:r>
+      <w:r>
+        <w:rPr>
+          <w:b w:val="false"/>
+          <w:bCs w:val="false"/>
+          <w:i w:val="false"/>
+          <w:iCs w:val="false"/>
+          <w:sz w:val="24"/>
+          <w:szCs w:val="24"/>
+        </w:rPr>
+        <w:t>P</w:t>
+      </w:r>
+      <w:r>
+        <w:rPr>
+          <w:b w:val="false"/>
+          <w:bCs w:val="false"/>
+          <w:i w:val="false"/>
+          <w:iCs w:val="false"/>
+          <w:sz w:val="24"/>
+          <w:szCs w:val="24"/>
+        </w:rPr>
+        <w:t>age</w:t>
+      </w:r>
+      <w:r>
+        <w:rPr>
+          <w:b w:val="false"/>
+          <w:bCs w:val="false"/>
+          <w:i w:val="false"/>
+          <w:iCs w:val="false"/>
+          <w:sz w:val="24"/>
+          <w:szCs w:val="24"/>
+        </w:rPr>
+        <w:t>R</w:t>
+      </w:r>
+      <w:r>
+        <w:rPr>
+          <w:b w:val="false"/>
+          <w:bCs w:val="false"/>
+          <w:i w:val="false"/>
+          <w:iCs w:val="false"/>
+          <w:sz w:val="24"/>
+          <w:szCs w:val="24"/>
+        </w:rPr>
+        <w:t xml:space="preserve">ank algoritme zou starten binnen dezelfde thread als de main loop dan kan deze pas verder gaan nadat de </w:t>
+      </w:r>
+      <w:r>
+        <w:rPr>
+          <w:b w:val="false"/>
+          <w:bCs w:val="false"/>
+          <w:i w:val="false"/>
+          <w:iCs w:val="false"/>
+          <w:sz w:val="24"/>
+          <w:szCs w:val="24"/>
+        </w:rPr>
+        <w:t>sub</w:t>
+      </w:r>
+      <w:r>
+        <w:rPr>
+          <w:b w:val="false"/>
+          <w:bCs w:val="false"/>
+          <w:i w:val="false"/>
+          <w:iCs w:val="false"/>
+          <w:sz w:val="24"/>
+          <w:szCs w:val="24"/>
+        </w:rPr>
+        <w:t>taak klaar is. De crawler kan hele minuten in beslag nemen en dit zou de interface laten vastlopen voor de gebruiker.</w:t>
+      </w:r>
+    </w:p>
+    <w:p>
+      <w:pPr>
+        <w:pStyle w:val="NoSpacing"/>
+        <w:rPr>
+          <w:b w:val="false"/>
+          <w:b w:val="false"/>
+          <w:bCs w:val="false"/>
+          <w:i w:val="false"/>
+          <w:i w:val="false"/>
+          <w:iCs w:val="false"/>
+          <w:sz w:val="24"/>
+          <w:szCs w:val="24"/>
+        </w:rPr>
+      </w:pPr>
+      <w:r>
+        <w:rPr>
+          <w:b w:val="false"/>
+          <w:bCs w:val="false"/>
+          <w:i w:val="false"/>
+          <w:iCs w:val="false"/>
+          <w:sz w:val="24"/>
+          <w:szCs w:val="24"/>
+        </w:rPr>
+        <w:t>Daarom starten wij de crawler en PageRank in een aparte thread zodat de gebruiker visuele feedback blijft krijgen over de voortgang van de subtaak door middel van een progress bar.</w:t>
+      </w:r>
+    </w:p>
+    <w:p>
+      <w:pPr>
+        <w:pStyle w:val="NoSpacing"/>
+        <w:rPr>
+          <w:b w:val="false"/>
+          <w:b w:val="false"/>
+          <w:bCs w:val="false"/>
+          <w:i w:val="false"/>
+          <w:i w:val="false"/>
+          <w:iCs w:val="false"/>
+          <w:sz w:val="24"/>
+          <w:szCs w:val="24"/>
+        </w:rPr>
+      </w:pPr>
+      <w:r>
+        <w:rPr>
+          <w:b w:val="false"/>
+          <w:bCs w:val="false"/>
+          <w:i w:val="false"/>
+          <w:iCs w:val="false"/>
+          <w:sz w:val="24"/>
+          <w:szCs w:val="24"/>
+        </w:rPr>
+      </w:r>
+    </w:p>
+    <w:p>
+      <w:pPr>
+        <w:pStyle w:val="NoSpacing"/>
+        <w:rPr>
+          <w:b/>
+          <w:b/>
+          <w:bCs/>
+          <w:i w:val="false"/>
+          <w:i w:val="false"/>
+          <w:iCs w:val="false"/>
+          <w:sz w:val="26"/>
+          <w:szCs w:val="26"/>
+        </w:rPr>
+      </w:pPr>
+      <w:r>
+        <w:rPr>
+          <w:b/>
+          <w:bCs/>
+          <w:i w:val="false"/>
+          <w:iCs w:val="false"/>
+          <w:sz w:val="26"/>
+          <w:szCs w:val="26"/>
+        </w:rPr>
         <w:t>Mogelijke verbetering – Stemming</w:t>
       </w:r>
     </w:p>
@@ -2806,7 +3272,29 @@
           <w:sz w:val="24"/>
           <w:szCs w:val="24"/>
         </w:rPr>
-        <w:t xml:space="preserve">Er is wel een techniek voor, stemming[4].  Hiermee kun </w:t>
+        <w:t>Er is wel een techniek voor, stemming[</w:t>
+      </w:r>
+      <w:r>
+        <w:rPr>
+          <w:b w:val="false"/>
+          <w:bCs w:val="false"/>
+          <w:i w:val="false"/>
+          <w:iCs w:val="false"/>
+          <w:sz w:val="24"/>
+          <w:szCs w:val="24"/>
+        </w:rPr>
+        <w:t>5</w:t>
+      </w:r>
+      <w:r>
+        <w:rPr>
+          <w:b w:val="false"/>
+          <w:bCs w:val="false"/>
+          <w:i w:val="false"/>
+          <w:iCs w:val="false"/>
+          <w:sz w:val="24"/>
+          <w:szCs w:val="24"/>
+        </w:rPr>
+        <w:t xml:space="preserve">].  Hiermee kun </w:t>
       </w:r>
       <w:r>
         <w:rPr>
@@ -3242,7 +3730,41 @@
           <w:sz w:val="24"/>
           <w:szCs w:val="24"/>
         </w:rPr>
-        <w:t>[4]</w:t>
+        <w:t>[</w:t>
+      </w:r>
+      <w:r>
+        <w:rPr>
+          <w:sz w:val="24"/>
+          <w:szCs w:val="24"/>
+        </w:rPr>
+        <w:t>4]Tarun Kumar, Parikshit Sondhi, Ankush Mittal. Parallelization of PageRank on Multicore Processors.</w:t>
+      </w:r>
+    </w:p>
+    <w:p>
+      <w:pPr>
+        <w:pStyle w:val="NoSpacing"/>
+        <w:rPr/>
+      </w:pPr>
+      <w:r>
+        <w:rPr>
+          <w:sz w:val="24"/>
+          <w:szCs w:val="24"/>
+        </w:rPr>
+        <w:t>[</w:t>
+      </w:r>
+      <w:r>
+        <w:rPr>
+          <w:sz w:val="24"/>
+          <w:szCs w:val="24"/>
+        </w:rPr>
+        <w:t>5</w:t>
+      </w:r>
+      <w:r>
+        <w:rPr>
+          <w:sz w:val="24"/>
+          <w:szCs w:val="24"/>
+        </w:rPr>
+        <w:t>]</w:t>
       </w:r>
       <w:r>
         <w:rPr>

</xml_diff>

<commit_message>
Stukje over behaalde resultaten
</commit_message>
<xml_diff>
--- a/bib/Verslag/wis.docx
+++ b/bib/Verslag/wis.docx
@@ -70,22 +70,17 @@
         <w:pStyle w:val="Normal"/>
         <w:spacing w:lineRule="auto" w:line="240" w:before="0" w:after="0"/>
         <w:jc w:val="center"/>
-        <w:rPr>
-          <w:rFonts w:eastAsia="Times New Roman" w:cs="Times New Roman"/>
+        <w:rPr/>
+      </w:pPr>
+      <w:r>
+        <w:rPr>
+          <w:rFonts w:eastAsia="Times New Roman" w:cs="Arial"/>
+          <w:color w:val="000000"/>
           <w:sz w:val="20"/>
           <w:szCs w:val="20"/>
           <w:lang w:eastAsia="nl-NL"/>
         </w:rPr>
-      </w:pPr>
-      <w:r>
-        <w:rPr>
-          <w:rFonts w:eastAsia="Times New Roman" w:cs="Arial"/>
-          <w:color w:val="000000"/>
-          <w:sz w:val="20"/>
-          <w:szCs w:val="20"/>
-          <w:lang w:eastAsia="nl-NL"/>
-        </w:rPr>
-        <w:t>Vrince Vriend (3894460)</w:t>
+        <w:t>Vince Vriend (3894460)</w:t>
       </w:r>
       <w:r>
         <w:rPr>
@@ -3147,6 +3142,105 @@
           <w:iCs w:val="false"/>
           <w:sz w:val="24"/>
           <w:szCs w:val="24"/>
+        </w:rPr>
+      </w:r>
+    </w:p>
+    <w:p>
+      <w:pPr>
+        <w:pStyle w:val="NoSpacing"/>
+        <w:rPr>
+          <w:b/>
+          <w:b/>
+          <w:bCs/>
+          <w:i w:val="false"/>
+          <w:i w:val="false"/>
+          <w:iCs w:val="false"/>
+          <w:sz w:val="26"/>
+          <w:szCs w:val="26"/>
+        </w:rPr>
+      </w:pPr>
+      <w:r>
+        <w:rPr>
+          <w:b/>
+          <w:bCs/>
+          <w:i w:val="false"/>
+          <w:iCs w:val="false"/>
+          <w:sz w:val="26"/>
+          <w:szCs w:val="26"/>
+        </w:rPr>
+        <w:t>Behaalde resultaten</w:t>
+      </w:r>
+    </w:p>
+    <w:p>
+      <w:pPr>
+        <w:pStyle w:val="NoSpacing"/>
+        <w:rPr>
+          <w:b w:val="false"/>
+          <w:b w:val="false"/>
+          <w:bCs w:val="false"/>
+          <w:i w:val="false"/>
+          <w:i w:val="false"/>
+          <w:iCs w:val="false"/>
+          <w:sz w:val="24"/>
+          <w:szCs w:val="24"/>
+        </w:rPr>
+      </w:pPr>
+      <w:r>
+        <w:rPr>
+          <w:b w:val="false"/>
+          <w:bCs w:val="false"/>
+          <w:i w:val="false"/>
+          <w:iCs w:val="false"/>
+          <w:sz w:val="24"/>
+          <w:szCs w:val="24"/>
+        </w:rPr>
+        <w:t xml:space="preserve">Ons programma is awesome. Zeker omdat de query “advanced graphics” op </w:t>
+      </w:r>
+      <w:r>
+        <w:rPr>
+          <w:b w:val="false"/>
+          <w:bCs w:val="false"/>
+          <w:i/>
+          <w:iCs/>
+          <w:sz w:val="24"/>
+          <w:szCs w:val="24"/>
+        </w:rPr>
+        <w:t>http://www.cs.uu.nl/education/</w:t>
+      </w:r>
+      <w:r>
+        <w:rPr>
+          <w:b w:val="false"/>
+          <w:bCs w:val="false"/>
+          <w:i w:val="false"/>
+          <w:iCs w:val="false"/>
+          <w:sz w:val="24"/>
+          <w:szCs w:val="24"/>
+        </w:rPr>
+        <w:t xml:space="preserve"> als eerste resultaat het vak “Advanced Graphics” oplevert omdat deze het beste overeenkomt maar daarnaast ook de vakken “Graphics” en “Advanced Functional Programming”</w:t>
+      </w:r>
+    </w:p>
+    <w:p>
+      <w:pPr>
+        <w:pStyle w:val="NoSpacing"/>
+        <w:rPr>
+          <w:b/>
+          <w:b/>
+          <w:bCs/>
+          <w:i w:val="false"/>
+          <w:i w:val="false"/>
+          <w:iCs w:val="false"/>
+          <w:sz w:val="26"/>
+          <w:szCs w:val="26"/>
+        </w:rPr>
+      </w:pPr>
+      <w:r>
+        <w:rPr>
+          <w:b/>
+          <w:bCs/>
+          <w:i w:val="false"/>
+          <w:iCs w:val="false"/>
+          <w:sz w:val="26"/>
+          <w:szCs w:val="26"/>
         </w:rPr>
       </w:r>
     </w:p>
@@ -3486,17 +3580,28 @@
             <w:pPr>
               <w:pStyle w:val="Normal"/>
               <w:spacing w:lineRule="auto" w:line="240" w:before="0" w:after="0"/>
-              <w:rPr>
-                <w:sz w:val="24"/>
-                <w:szCs w:val="24"/>
-              </w:rPr>
+              <w:rPr/>
             </w:pPr>
             <w:r>
               <w:rPr>
                 <w:sz w:val="24"/>
                 <w:szCs w:val="24"/>
               </w:rPr>
-              <w:t>Halat Naby</w:t>
+              <w:t>Halat Naby,</w:t>
+            </w:r>
+          </w:p>
+          <w:p>
+            <w:pPr>
+              <w:pStyle w:val="Normal"/>
+              <w:spacing w:lineRule="auto" w:line="240" w:before="0" w:after="0"/>
+              <w:rPr/>
+            </w:pPr>
+            <w:r>
+              <w:rPr>
+                <w:sz w:val="24"/>
+                <w:szCs w:val="24"/>
+              </w:rPr>
+              <w:t>Vince Vriend</w:t>
             </w:r>
           </w:p>
         </w:tc>
@@ -3543,10 +3648,7 @@
             <w:pPr>
               <w:pStyle w:val="Normal"/>
               <w:spacing w:lineRule="auto" w:line="240" w:before="0" w:after="0"/>
-              <w:rPr>
-                <w:sz w:val="24"/>
-                <w:szCs w:val="24"/>
-              </w:rPr>
+              <w:rPr/>
             </w:pPr>
             <w:r>
               <w:rPr>
@@ -3556,7 +3658,7 @@
                 <w:szCs w:val="24"/>
                 <w:lang w:eastAsia="nl-NL"/>
               </w:rPr>
-              <w:t xml:space="preserve">Vrince Vriend en </w:t>
+              <w:t xml:space="preserve">Vince Vriend en </w:t>
             </w:r>
             <w:r>
               <w:rPr>

</xml_diff>

<commit_message>
stukje erbij over casefolding
</commit_message>
<xml_diff>
--- a/bib/Verslag/wis.docx
+++ b/bib/Verslag/wis.docx
@@ -172,21 +172,7 @@
           <w:sz w:val="24"/>
           <w:szCs w:val="24"/>
         </w:rPr>
-        <w:t xml:space="preserve">In deze opdracht word er een met behulp van python 3 een programma geconstrueerd dat </w:t>
-      </w:r>
-      <w:r>
-        <w:rPr>
-          <w:sz w:val="24"/>
-          <w:szCs w:val="24"/>
-        </w:rPr>
-        <w:t>het</w:t>
-      </w:r>
-      <w:r>
-        <w:rPr>
-          <w:sz w:val="24"/>
-          <w:szCs w:val="24"/>
-        </w:rPr>
-        <w:t xml:space="preserve"> belang van een webpagina bepaald en dit kan ordenen.</w:t>
+        <w:t>In deze opdracht word er een met behulp van python 3 een programma geconstrueerd dat het belang van een webpagina bepaald en dit kan ordenen.</w:t>
       </w:r>
     </w:p>
     <w:p>
@@ -280,147 +266,7 @@
           <w:sz w:val="24"/>
           <w:szCs w:val="24"/>
         </w:rPr>
-        <w:t xml:space="preserve">PageRank is een methode die de belang van </w:t>
-      </w:r>
-      <w:r>
-        <w:rPr>
-          <w:sz w:val="24"/>
-          <w:szCs w:val="24"/>
-        </w:rPr>
-        <w:t>webpagina's</w:t>
-      </w:r>
-      <w:r>
-        <w:rPr>
-          <w:sz w:val="24"/>
-          <w:szCs w:val="24"/>
-        </w:rPr>
-        <w:t xml:space="preserve"> ordent, waardoor het </w:t>
-      </w:r>
-      <w:r>
-        <w:rPr>
-          <w:sz w:val="24"/>
-          <w:szCs w:val="24"/>
-        </w:rPr>
-        <w:t>zoeken van data op het internet nauwkeuriger en doeltreffender kan gebeuren</w:t>
-      </w:r>
-      <w:r>
-        <w:rPr>
-          <w:sz w:val="24"/>
-          <w:szCs w:val="24"/>
-        </w:rPr>
-        <w:t xml:space="preserve">. De </w:t>
-      </w:r>
-      <w:r>
-        <w:rPr>
-          <w:sz w:val="24"/>
-          <w:szCs w:val="24"/>
-        </w:rPr>
-        <w:t>grondleggers</w:t>
-      </w:r>
-      <w:r>
-        <w:rPr>
-          <w:sz w:val="24"/>
-          <w:szCs w:val="24"/>
-        </w:rPr>
-        <w:t xml:space="preserve"> van PageRank </w:t>
-      </w:r>
-      <w:r>
-        <w:rPr>
-          <w:sz w:val="24"/>
-          <w:szCs w:val="24"/>
-        </w:rPr>
-        <w:t>zijn de oprichters van</w:t>
-      </w:r>
-      <w:r>
-        <w:rPr>
-          <w:sz w:val="24"/>
-          <w:szCs w:val="24"/>
-        </w:rPr>
-        <w:t xml:space="preserve"> Google Inc. </w:t>
-      </w:r>
-      <w:r>
-        <w:rPr>
-          <w:sz w:val="24"/>
-          <w:szCs w:val="24"/>
-        </w:rPr>
-        <w:t>Het</w:t>
-      </w:r>
-      <w:r>
-        <w:rPr>
-          <w:sz w:val="24"/>
-          <w:szCs w:val="24"/>
-        </w:rPr>
-        <w:t xml:space="preserve"> eerste woord in PageRank refereert naar de Google-medeoprichter Larry Page en niet naar het woord pagina. PageRank is een continu proces dat dus up to dat</w:t>
-      </w:r>
-      <w:r>
-        <w:rPr>
-          <w:sz w:val="24"/>
-          <w:szCs w:val="24"/>
-        </w:rPr>
-        <w:t>e</w:t>
-      </w:r>
-      <w:r>
-        <w:rPr>
-          <w:sz w:val="24"/>
-          <w:szCs w:val="24"/>
-        </w:rPr>
-        <w:t xml:space="preserve"> is. </w:t>
-      </w:r>
-      <w:r>
-        <w:rPr>
-          <w:sz w:val="24"/>
-          <w:szCs w:val="24"/>
-        </w:rPr>
-        <w:t>Het</w:t>
-      </w:r>
-      <w:r>
-        <w:rPr>
-          <w:sz w:val="24"/>
-          <w:szCs w:val="24"/>
-        </w:rPr>
-        <w:t xml:space="preserve"> belang van een </w:t>
-      </w:r>
-      <w:r>
-        <w:rPr>
-          <w:sz w:val="24"/>
-          <w:szCs w:val="24"/>
-        </w:rPr>
-        <w:t>webpagina</w:t>
-      </w:r>
-      <w:r>
-        <w:rPr>
-          <w:sz w:val="24"/>
-          <w:szCs w:val="24"/>
-        </w:rPr>
-        <w:t xml:space="preserve"> wordt bepaald door hoe vaak men verwijst naar een </w:t>
-      </w:r>
-      <w:r>
-        <w:rPr>
-          <w:sz w:val="24"/>
-          <w:szCs w:val="24"/>
-        </w:rPr>
-        <w:t>pagina</w:t>
-      </w:r>
-      <w:r>
-        <w:rPr>
-          <w:sz w:val="24"/>
-          <w:szCs w:val="24"/>
-        </w:rPr>
-        <w:t xml:space="preserve"> en dit kan door PageRank aangeduid worden in een wiskund</w:t>
-      </w:r>
-      <w:r>
-        <w:rPr>
-          <w:sz w:val="24"/>
-          <w:szCs w:val="24"/>
-        </w:rPr>
-        <w:t>ige</w:t>
-      </w:r>
-      <w:r>
-        <w:rPr>
-          <w:sz w:val="24"/>
-          <w:szCs w:val="24"/>
-        </w:rPr>
-        <w:t xml:space="preserve"> PageRank-formule, zie hieronder. Er wordt een PageRank aangegeven bij een pagina die aangeeft hoe groot de kans eigenlijk is dat iemand op deze pagina terecht komt. PageRank geeft geen </w:t>
+        <w:t xml:space="preserve">PageRank is een methode die de belang van webpagina's ordent, waardoor het zoeken van data op het internet nauwkeuriger en doeltreffender kan gebeuren. De grondleggers van PageRank zijn de oprichters van Google Inc. Het eerste woord in PageRank refereert naar de Google-medeoprichter Larry Page en niet naar het woord pagina. PageRank is een continu proces dat dus up to date is. Het belang van een webpagina wordt bepaald door hoe vaak men verwijst naar een pagina en dit kan door PageRank aangeduid worden in een wiskundige PageRank-formule, zie hieronder. Er wordt een PageRank aangegeven bij een pagina die aangeeft hoe groot de kans eigenlijk is dat iemand op deze pagina terecht komt. PageRank geeft geen </w:t>
       </w:r>
       <w:r>
         <w:rPr>
@@ -478,21 +324,7 @@
           <w:sz w:val="24"/>
           <w:szCs w:val="24"/>
         </w:rPr>
-        <w:t xml:space="preserve">. Dit komt omdat er veel meer factoren binnen het algoritme aanwezig zijn, waarbij een zoekmachine zoals Google rekening mee houdt om </w:t>
-      </w:r>
-      <w:r>
-        <w:rPr>
-          <w:sz w:val="24"/>
-          <w:szCs w:val="24"/>
-        </w:rPr>
-        <w:t>webpagina's</w:t>
-      </w:r>
-      <w:r>
-        <w:rPr>
-          <w:sz w:val="24"/>
-          <w:szCs w:val="24"/>
-        </w:rPr>
-        <w:t xml:space="preserve"> volledig te kunnen rangschikken op relevantie. De andere factoren houden ook rekening met de zoekwoorden en de inhoud van de sites</w:t>
+        <w:t>. Dit komt omdat er veel meer factoren binnen het algoritme aanwezig zijn, waarbij een zoekmachine zoals Google rekening mee houdt om webpagina's volledig te kunnen rangschikken op relevantie. De andere factoren houden ook rekening met de zoekwoorden en de inhoud van de sites</w:t>
       </w:r>
       <w:bookmarkStart w:id="0" w:name="_GoBack"/>
       <w:bookmarkEnd w:id="0"/>
@@ -501,21 +333,7 @@
           <w:sz w:val="24"/>
           <w:szCs w:val="24"/>
         </w:rPr>
-        <w:t xml:space="preserve">. Hoewel het eigenlijk geen zin heeft om een hogere PageRank te behalen om hoger in de zoekresultaten voor te komen, geeft PageRank alsnog een zicht op de mate van belang van een pagina aan. Hiermee is het belangrijk dat je weet dat je PageRank in je achterhoofd moet houden, maar dat dit geen grote factor is die de relevantie van een site bepaalt in vergelijking met anderen. In dit verslag zal een programma ontwikkeld worden om </w:t>
-      </w:r>
-      <w:r>
-        <w:rPr>
-          <w:sz w:val="24"/>
-          <w:szCs w:val="24"/>
-        </w:rPr>
-        <w:t>het</w:t>
-      </w:r>
-      <w:r>
-        <w:rPr>
-          <w:sz w:val="24"/>
-          <w:szCs w:val="24"/>
-        </w:rPr>
-        <w:t xml:space="preserve"> belang van een site te bepalen en hiervoor een PageRank te geven [1,3].</w:t>
+        <w:t>. Hoewel het eigenlijk geen zin heeft om een hogere PageRank te behalen om hoger in de zoekresultaten voor te komen, geeft PageRank alsnog een zicht op de mate van belang van een pagina aan. Hiermee is het belangrijk dat je weet dat je PageRank in je achterhoofd moet houden, maar dat dit geen grote factor is die de relevantie van een site bepaalt in vergelijking met anderen. In dit verslag zal een programma ontwikkeld worden om het belang van een site te bepalen en hiervoor een PageRank te geven [1,3].</w:t>
       </w:r>
     </w:p>
     <w:p>
@@ -761,21 +579,7 @@
           <w:sz w:val="24"/>
           <w:szCs w:val="24"/>
         </w:rPr>
-        <w:t>Uit deze formule kan de PR(A) de betekenis hebben dat het de kans aangeeft dat een wikkekeurig persoon op pagina A komt door op random verschillende links te drukken. Een ander</w:t>
-      </w:r>
-      <w:r>
-        <w:rPr>
-          <w:sz w:val="24"/>
-          <w:szCs w:val="24"/>
-        </w:rPr>
-        <w:t>e</w:t>
-      </w:r>
-      <w:r>
-        <w:rPr>
-          <w:sz w:val="24"/>
-          <w:szCs w:val="24"/>
-        </w:rPr>
-        <w:t xml:space="preserve"> betekenis kan bijvoorbeeld bepaling van de populariteit zijn van pagina A. </w:t>
+        <w:t xml:space="preserve">Uit deze formule kan de PR(A) de betekenis hebben dat het de kans aangeeft dat een wikkekeurig persoon op pagina A komt door op random verschillende links te drukken. Een andere betekenis kan bijvoorbeeld bepaling van de populariteit zijn van pagina A. </w:t>
       </w:r>
     </w:p>
     <w:p>
@@ -1629,29 +1433,7 @@
           <w:u w:val="single"/>
           <w:lang w:eastAsia="nl-NL"/>
         </w:rPr>
-        <w:t>Vervolgens word</w:t>
-      </w:r>
-      <w:r>
-        <w:rPr>
-          <w:rFonts w:eastAsia="Times New Roman" w:cs="Arial"/>
-          <w:color w:val="000000"/>
-          <w:sz w:val="24"/>
-          <w:szCs w:val="24"/>
-          <w:u w:val="single"/>
-          <w:lang w:eastAsia="nl-NL"/>
-        </w:rPr>
-        <w:t>t</w:t>
-      </w:r>
-      <w:r>
-        <w:rPr>
-          <w:rFonts w:eastAsia="Times New Roman" w:cs="Arial"/>
-          <w:color w:val="000000"/>
-          <w:sz w:val="24"/>
-          <w:szCs w:val="24"/>
-          <w:u w:val="single"/>
-          <w:lang w:eastAsia="nl-NL"/>
-        </w:rPr>
-        <w:t xml:space="preserve"> er een datamodel gecontrueerd:</w:t>
+        <w:t>Vervolgens wordt er een datamodel gecontrueerd:</w:t>
       </w:r>
     </w:p>
     <w:p>
@@ -2754,18 +2536,7 @@
           <w:sz w:val="24"/>
           <w:szCs w:val="24"/>
         </w:rPr>
-        <w:t xml:space="preserve">Vanuit het perspectief van de software zijn alle cores hetzelfde. Het zijn grofweg gezien individuele op zichzelf staande rekeneenheden die dus totaal onafhankelijk van elkaar rekenwerk kunnen verrichten. </w:t>
-      </w:r>
-      <w:r>
-        <w:rPr>
-          <w:b w:val="false"/>
-          <w:bCs w:val="false"/>
-          <w:i w:val="false"/>
-          <w:iCs w:val="false"/>
-          <w:sz w:val="24"/>
-          <w:szCs w:val="24"/>
-        </w:rPr>
-        <w:t xml:space="preserve">Dit betekent dat meerdere processen tegelijk kunnen werken. Je kan mail in je mail client ontvangen terwijl je met een browser op het internet surft. Binnen een proces kun je ook dingen tegelijk laten gebeuren. Dit gebeurt door in een proces een zogenaamde thread aan te laten maken. </w:t>
+        <w:t xml:space="preserve">Vanuit het perspectief van de software zijn alle cores hetzelfde. Het zijn grofweg gezien individuele op zichzelf staande rekeneenheden die dus totaal onafhankelijk van elkaar rekenwerk kunnen verrichten. Dit betekent dat meerdere processen tegelijk kunnen werken. Je kan mail in je mail client ontvangen terwijl je met een browser op het internet surft. Binnen een proces kun je ook dingen tegelijk laten gebeuren. Dit gebeurt door in een proces een zogenaamde thread aan te laten maken. </w:t>
       </w:r>
     </w:p>
     <w:p>
@@ -2816,40 +2587,7 @@
           <w:sz w:val="24"/>
           <w:szCs w:val="24"/>
         </w:rPr>
-        <w:t>Een voorbeeld om dit nuttig toe te passen is bijvoorbeeld het optellen van veel getallen. Stel je hebt een rij van 100</w:t>
-      </w:r>
-      <w:r>
-        <w:rPr>
-          <w:b w:val="false"/>
-          <w:bCs w:val="false"/>
-          <w:i w:val="false"/>
-          <w:iCs w:val="false"/>
-          <w:sz w:val="24"/>
-          <w:szCs w:val="24"/>
-        </w:rPr>
-        <w:t>1</w:t>
-      </w:r>
-      <w:r>
-        <w:rPr>
-          <w:b w:val="false"/>
-          <w:bCs w:val="false"/>
-          <w:i w:val="false"/>
-          <w:iCs w:val="false"/>
-          <w:sz w:val="24"/>
-          <w:szCs w:val="24"/>
-        </w:rPr>
-        <w:t xml:space="preserve"> getallen waarvan je de totale som wilt weten. </w:t>
-      </w:r>
-      <w:r>
-        <w:rPr>
-          <w:b w:val="false"/>
-          <w:bCs w:val="false"/>
-          <w:i w:val="false"/>
-          <w:iCs w:val="false"/>
-          <w:sz w:val="24"/>
-          <w:szCs w:val="24"/>
-        </w:rPr>
-        <w:t>Je kan dit door een enkele rekenkern laten doen. Deze moet dan in zijn eentje 1000 optellingen doen om het antwoord te vinden.</w:t>
+        <w:t>Een voorbeeld om dit nuttig toe te passen is bijvoorbeeld het optellen van veel getallen. Stel je hebt een rij van 1001 getallen waarvan je de totale som wilt weten. Je kan dit door een enkele rekenkern laten doen. Deze moet dan in zijn eentje 1000 optellingen doen om het antwoord te vinden.</w:t>
       </w:r>
     </w:p>
     <w:p>
@@ -3003,95 +2741,7 @@
           <w:sz w:val="24"/>
           <w:szCs w:val="24"/>
         </w:rPr>
-        <w:t xml:space="preserve">Ons zoekprogramma bestaat visueel uit een grafische interface. Deze voert constant de “main loop” uit waardoor de interface steeds opnieuw getekend wordt en je dus visuele feedback krijgt op de interactie. Wanneer je </w:t>
-      </w:r>
-      <w:r>
-        <w:rPr>
-          <w:b w:val="false"/>
-          <w:bCs w:val="false"/>
-          <w:i w:val="false"/>
-          <w:iCs w:val="false"/>
-          <w:sz w:val="24"/>
-          <w:szCs w:val="24"/>
-        </w:rPr>
-        <w:t xml:space="preserve">een subtaak zoals </w:t>
-      </w:r>
-      <w:r>
-        <w:rPr>
-          <w:b w:val="false"/>
-          <w:bCs w:val="false"/>
-          <w:i w:val="false"/>
-          <w:iCs w:val="false"/>
-          <w:sz w:val="24"/>
-          <w:szCs w:val="24"/>
-        </w:rPr>
-        <w:t xml:space="preserve">de crawler of het </w:t>
-      </w:r>
-      <w:r>
-        <w:rPr>
-          <w:b w:val="false"/>
-          <w:bCs w:val="false"/>
-          <w:i w:val="false"/>
-          <w:iCs w:val="false"/>
-          <w:sz w:val="24"/>
-          <w:szCs w:val="24"/>
-        </w:rPr>
-        <w:t>P</w:t>
-      </w:r>
-      <w:r>
-        <w:rPr>
-          <w:b w:val="false"/>
-          <w:bCs w:val="false"/>
-          <w:i w:val="false"/>
-          <w:iCs w:val="false"/>
-          <w:sz w:val="24"/>
-          <w:szCs w:val="24"/>
-        </w:rPr>
-        <w:t>age</w:t>
-      </w:r>
-      <w:r>
-        <w:rPr>
-          <w:b w:val="false"/>
-          <w:bCs w:val="false"/>
-          <w:i w:val="false"/>
-          <w:iCs w:val="false"/>
-          <w:sz w:val="24"/>
-          <w:szCs w:val="24"/>
-        </w:rPr>
-        <w:t>R</w:t>
-      </w:r>
-      <w:r>
-        <w:rPr>
-          <w:b w:val="false"/>
-          <w:bCs w:val="false"/>
-          <w:i w:val="false"/>
-          <w:iCs w:val="false"/>
-          <w:sz w:val="24"/>
-          <w:szCs w:val="24"/>
-        </w:rPr>
-        <w:t xml:space="preserve">ank algoritme zou starten binnen dezelfde thread als de main loop dan kan deze pas verder gaan nadat de </w:t>
-      </w:r>
-      <w:r>
-        <w:rPr>
-          <w:b w:val="false"/>
-          <w:bCs w:val="false"/>
-          <w:i w:val="false"/>
-          <w:iCs w:val="false"/>
-          <w:sz w:val="24"/>
-          <w:szCs w:val="24"/>
-        </w:rPr>
-        <w:t>sub</w:t>
-      </w:r>
-      <w:r>
-        <w:rPr>
-          <w:b w:val="false"/>
-          <w:bCs w:val="false"/>
-          <w:i w:val="false"/>
-          <w:iCs w:val="false"/>
-          <w:sz w:val="24"/>
-          <w:szCs w:val="24"/>
-        </w:rPr>
-        <w:t>taak klaar is. De crawler kan hele minuten in beslag nemen en dit zou de interface laten vastlopen voor de gebruiker.</w:t>
+        <w:t>Ons zoekprogramma bestaat visueel uit een grafische interface. Deze voert constant de “main loop” uit waardoor de interface steeds opnieuw getekend wordt en je dus visuele feedback krijgt op de interactie. Wanneer je een subtaak zoals de crawler of het PageRank algoritme zou starten binnen dezelfde thread als de main loop dan kan deze pas verder gaan nadat de subtaak klaar is. De crawler kan hele minuten in beslag nemen en dit zou de interface laten vastlopen voor de gebruiker.</w:t>
       </w:r>
     </w:p>
     <w:p>
@@ -3293,29 +2943,7 @@
           <w:sz w:val="24"/>
           <w:szCs w:val="24"/>
         </w:rPr>
-        <w:t>Wanneer een gebruik</w:t>
-      </w:r>
-      <w:r>
-        <w:rPr>
-          <w:b w:val="false"/>
-          <w:bCs w:val="false"/>
-          <w:i w:val="false"/>
-          <w:iCs w:val="false"/>
-          <w:sz w:val="24"/>
-          <w:szCs w:val="24"/>
-        </w:rPr>
-        <w:t>er</w:t>
-      </w:r>
-      <w:r>
-        <w:rPr>
-          <w:b w:val="false"/>
-          <w:bCs w:val="false"/>
-          <w:i w:val="false"/>
-          <w:iCs w:val="false"/>
-          <w:sz w:val="24"/>
-          <w:szCs w:val="24"/>
-        </w:rPr>
-        <w:t xml:space="preserve"> zoekt op de term “auto” is het vaak ook relevant om resultaten van de zoekterm “auto's” mee te nemen. Onze implementatie neemt zoektermen zeer letterlijk en kan deze stap zelf niet maken.</w:t>
+        <w:t>Wanneer een gebruiker zoekt op de term “auto” is het vaak ook relevant om resultaten van de zoekterm “auto's” mee te nemen. Onze implementatie neemt zoektermen zeer letterlijk en kan deze stap zelf niet maken.</w:t>
       </w:r>
     </w:p>
     <w:p>
@@ -3346,6 +2974,23 @@
     <w:p>
       <w:pPr>
         <w:pStyle w:val="NoSpacing"/>
+        <w:rPr/>
+      </w:pPr>
+      <w:r>
+        <w:rPr>
+          <w:b w:val="false"/>
+          <w:bCs w:val="false"/>
+          <w:i w:val="false"/>
+          <w:iCs w:val="false"/>
+          <w:sz w:val="24"/>
+          <w:szCs w:val="24"/>
+        </w:rPr>
+        <w:t>Er is wel een techniek voor, stemming[5].  Hiermee kun je vervoegingen van woorden terugbrengen naar de zogenaamde stamvorm. Bijvoorbeeld “fishing”, “fished” en “fisher” worden “fish”. In python kun je hier bijvoorbeeld de package PyStemmer voor gebruiken. Er zijn woordenboeken te downloaden zodat je niet zelf de complete taal hoeft uit te pluizen voor de mogelijke stamvorm van alle woorden. De woordenboeken zijn beschikbaar voor verschillende talen, ook Nederlands.</w:t>
+      </w:r>
+    </w:p>
+    <w:p>
+      <w:pPr>
+        <w:pStyle w:val="NoSpacing"/>
         <w:rPr>
           <w:b w:val="false"/>
           <w:b w:val="false"/>
@@ -3358,6 +3003,15 @@
         </w:rPr>
       </w:pPr>
       <w:r>
+        <w:rPr/>
+      </w:r>
+    </w:p>
+    <w:p>
+      <w:pPr>
+        <w:pStyle w:val="NoSpacing"/>
+        <w:rPr/>
+      </w:pPr>
+      <w:r>
         <w:rPr>
           <w:b w:val="false"/>
           <w:bCs w:val="false"/>
@@ -3366,62 +3020,7 @@
           <w:sz w:val="24"/>
           <w:szCs w:val="24"/>
         </w:rPr>
-        <w:t>Er is wel een techniek voor, stemming[</w:t>
-      </w:r>
-      <w:r>
-        <w:rPr>
-          <w:b w:val="false"/>
-          <w:bCs w:val="false"/>
-          <w:i w:val="false"/>
-          <w:iCs w:val="false"/>
-          <w:sz w:val="24"/>
-          <w:szCs w:val="24"/>
-        </w:rPr>
-        <w:t>5</w:t>
-      </w:r>
-      <w:r>
-        <w:rPr>
-          <w:b w:val="false"/>
-          <w:bCs w:val="false"/>
-          <w:i w:val="false"/>
-          <w:iCs w:val="false"/>
-          <w:sz w:val="24"/>
-          <w:szCs w:val="24"/>
-        </w:rPr>
-        <w:t xml:space="preserve">].  Hiermee kun </w:t>
-      </w:r>
-      <w:r>
-        <w:rPr>
-          <w:b w:val="false"/>
-          <w:bCs w:val="false"/>
-          <w:i w:val="false"/>
-          <w:iCs w:val="false"/>
-          <w:sz w:val="24"/>
-          <w:szCs w:val="24"/>
-        </w:rPr>
-        <w:t>je</w:t>
-      </w:r>
-      <w:r>
-        <w:rPr>
-          <w:b w:val="false"/>
-          <w:bCs w:val="false"/>
-          <w:i w:val="false"/>
-          <w:iCs w:val="false"/>
-          <w:sz w:val="24"/>
-          <w:szCs w:val="24"/>
-        </w:rPr>
-        <w:t xml:space="preserve"> vervoegingen van woorden terugbrengen naar de zogenaamde stamvorm. Bijvoorbeeld “fishing”, “fished” en “fisher” worden “fish”. </w:t>
-      </w:r>
-      <w:r>
-        <w:rPr>
-          <w:b w:val="false"/>
-          <w:bCs w:val="false"/>
-          <w:i w:val="false"/>
-          <w:iCs w:val="false"/>
-          <w:sz w:val="24"/>
-          <w:szCs w:val="24"/>
-        </w:rPr>
-        <w:t>In python kun je hier bijvoorbeeld de package PyStemmer voor gebruiken. Er zijn woordenboeken te downloaden zodat je niet zelf de complete taal hoeft uit te pluizen voor de mogelijke stamvorm van alle woorden. De woordenboeken zijn beschikbaar voor verschillende talen, ook Nederlands.</w:t>
+        <w:t>Hoewel wij geen stemming gebruiken is er wel aandacht besteed aan het organiseren van de zoekwoorden. Alle keywords worden in het programma eerst met de python casefold functie behandeld. Deze zorgt er niet alleen voor dat de string naar kleine letters wordt omgezet maar een “ß” wordt ook vervangen door “ss” zodat gebruikers toch een beetje extra geholpen worden met het verkrijgen van het gewenste resultaat.</w:t>
       </w:r>
     </w:p>
     <w:p>
@@ -3436,8 +3035,8 @@
       </w:pPr>
       <w:r>
         <w:rPr>
-          <w:sz w:val="26"/>
-          <w:szCs w:val="26"/>
+          <w:b/>
+          <w:i/>
         </w:rPr>
       </w:r>
     </w:p>
@@ -3468,10 +3067,10 @@
         <w:tblStyle w:val="Tabelraster"/>
         <w:tblW w:w="3624" w:type="dxa"/>
         <w:jc w:val="left"/>
-        <w:tblInd w:w="0" w:type="dxa"/>
+        <w:tblInd w:w="-5" w:type="dxa"/>
         <w:tblCellMar>
           <w:top w:w="0" w:type="dxa"/>
-          <w:left w:w="108" w:type="dxa"/>
+          <w:left w:w="103" w:type="dxa"/>
           <w:bottom w:w="0" w:type="dxa"/>
           <w:right w:w="108" w:type="dxa"/>
         </w:tblCellMar>
@@ -3489,7 +3088,7 @@
             <w:tcBorders/>
             <w:shd w:fill="auto" w:val="clear"/>
             <w:tcMar>
-              <w:left w:w="108" w:type="dxa"/>
+              <w:left w:w="103" w:type="dxa"/>
             </w:tcMar>
           </w:tcPr>
           <w:p>
@@ -3516,7 +3115,7 @@
             <w:tcBorders/>
             <w:shd w:fill="auto" w:val="clear"/>
             <w:tcMar>
-              <w:left w:w="108" w:type="dxa"/>
+              <w:left w:w="103" w:type="dxa"/>
             </w:tcMar>
           </w:tcPr>
           <w:p>
@@ -3546,7 +3145,7 @@
             <w:tcBorders/>
             <w:shd w:fill="auto" w:val="clear"/>
             <w:tcMar>
-              <w:left w:w="108" w:type="dxa"/>
+              <w:left w:w="103" w:type="dxa"/>
             </w:tcMar>
           </w:tcPr>
           <w:p>
@@ -3573,7 +3172,7 @@
             <w:tcBorders/>
             <w:shd w:fill="auto" w:val="clear"/>
             <w:tcMar>
-              <w:left w:w="108" w:type="dxa"/>
+              <w:left w:w="103" w:type="dxa"/>
             </w:tcMar>
           </w:tcPr>
           <w:p>
@@ -3614,7 +3213,7 @@
             <w:tcBorders/>
             <w:shd w:fill="auto" w:val="clear"/>
             <w:tcMar>
-              <w:left w:w="108" w:type="dxa"/>
+              <w:left w:w="103" w:type="dxa"/>
             </w:tcMar>
           </w:tcPr>
           <w:p>
@@ -3641,7 +3240,7 @@
             <w:tcBorders/>
             <w:shd w:fill="auto" w:val="clear"/>
             <w:tcMar>
-              <w:left w:w="108" w:type="dxa"/>
+              <w:left w:w="103" w:type="dxa"/>
             </w:tcMar>
           </w:tcPr>
           <w:p>
@@ -3832,14 +3431,7 @@
           <w:sz w:val="24"/>
           <w:szCs w:val="24"/>
         </w:rPr>
-        <w:t>[</w:t>
-      </w:r>
-      <w:r>
-        <w:rPr>
-          <w:sz w:val="24"/>
-          <w:szCs w:val="24"/>
-        </w:rPr>
-        <w:t>4]Tarun Kumar, Parikshit Sondhi, Ankush Mittal. Parallelization of PageRank on Multicore Processors.</w:t>
+        <w:t>[4]Tarun Kumar, Parikshit Sondhi, Ankush Mittal. Parallelization of PageRank on Multicore Processors.</w:t>
       </w:r>
     </w:p>
     <w:p>
@@ -3852,35 +3444,7 @@
           <w:sz w:val="24"/>
           <w:szCs w:val="24"/>
         </w:rPr>
-        <w:t>[</w:t>
-      </w:r>
-      <w:r>
-        <w:rPr>
-          <w:sz w:val="24"/>
-          <w:szCs w:val="24"/>
-        </w:rPr>
-        <w:t>5</w:t>
-      </w:r>
-      <w:r>
-        <w:rPr>
-          <w:sz w:val="24"/>
-          <w:szCs w:val="24"/>
-        </w:rPr>
-        <w:t>]</w:t>
-      </w:r>
-      <w:r>
-        <w:rPr>
-          <w:sz w:val="24"/>
-          <w:szCs w:val="24"/>
-        </w:rPr>
-        <w:t>Christopher D. Manning, Prabhakar Raghavan &amp; Hinrich Schütze.</w:t>
-      </w:r>
-      <w:r>
-        <w:rPr>
-          <w:sz w:val="24"/>
-          <w:szCs w:val="24"/>
-        </w:rPr>
-        <w:t xml:space="preserve"> Introduction to Information Retrieval. Geraadpleegd op 02-07-2015</w:t>
+        <w:t>[5]Christopher D. Manning, Prabhakar Raghavan &amp; Hinrich Schütze. Introduction to Information Retrieval. Geraadpleegd op 02-07-2015</w:t>
       </w:r>
     </w:p>
     <w:p>
@@ -3893,14 +3457,7 @@
           <w:sz w:val="24"/>
           <w:szCs w:val="24"/>
         </w:rPr>
-        <w:t>U</w:t>
-      </w:r>
-      <w:r>
-        <w:rPr>
-          <w:sz w:val="24"/>
-          <w:szCs w:val="24"/>
-        </w:rPr>
-        <w:t>RL: http://nlp.stanford.edu/IR-book/html/htmledition/stemming-and-lemmatization-1.html</w:t>
+        <w:t>URL: http://nlp.stanford.edu/IR-book/html/htmledition/stemming-and-lemmatization-1.html</w:t>
       </w:r>
     </w:p>
     <w:sectPr>
@@ -4794,7 +4351,6 @@
     <w:rPrDefault>
       <w:rPr>
         <w:rFonts w:ascii="Calibri" w:hAnsi="Calibri" w:eastAsia="Calibri" w:cs="" w:asciiTheme="minorHAnsi" w:cstheme="minorBidi" w:eastAsiaTheme="minorHAnsi" w:hAnsiTheme="minorHAnsi"/>
-        <w:sz w:val="22"/>
         <w:szCs w:val="22"/>
         <w:lang w:val="nl-NL" w:eastAsia="en-US" w:bidi="ar-SA"/>
       </w:rPr>
@@ -5190,7 +4746,7 @@
     </w:pPr>
     <w:rPr>
       <w:rFonts w:ascii="Calibri" w:hAnsi="Calibri" w:eastAsia="Calibri" w:cs="" w:asciiTheme="minorHAnsi" w:cstheme="minorBidi" w:eastAsiaTheme="minorHAnsi" w:hAnsiTheme="minorHAnsi"/>
-      <w:color w:val="auto"/>
+      <w:color w:val="00000A"/>
       <w:sz w:val="22"/>
       <w:szCs w:val="22"/>
       <w:lang w:val="nl-NL" w:eastAsia="en-US" w:bidi="ar-SA"/>
@@ -5314,6 +4870,30 @@
       <w:rFonts w:cs="Courier New"/>
     </w:rPr>
   </w:style>
+  <w:style w:type="character" w:styleId="ListLabel4">
+    <w:name w:val="ListLabel 4"/>
+    <w:qFormat/>
+    <w:rPr>
+      <w:rFonts w:cs="Symbol"/>
+      <w:sz w:val="24"/>
+    </w:rPr>
+  </w:style>
+  <w:style w:type="character" w:styleId="ListLabel5">
+    <w:name w:val="ListLabel 5"/>
+    <w:qFormat/>
+    <w:rPr>
+      <w:rFonts w:cs="Courier New"/>
+      <w:sz w:val="24"/>
+    </w:rPr>
+  </w:style>
+  <w:style w:type="character" w:styleId="ListLabel6">
+    <w:name w:val="ListLabel 6"/>
+    <w:qFormat/>
+    <w:rPr>
+      <w:rFonts w:cs="Wingdings"/>
+      <w:sz w:val="24"/>
+    </w:rPr>
+  </w:style>
   <w:style w:type="paragraph" w:styleId="Heading">
     <w:name w:val="Heading"/>
     <w:basedOn w:val="Normal"/>
@@ -5386,7 +4966,7 @@
     </w:pPr>
     <w:rPr>
       <w:rFonts w:ascii="Calibri" w:hAnsi="Calibri" w:eastAsia="Calibri" w:cs="" w:asciiTheme="minorHAnsi" w:cstheme="minorBidi" w:eastAsiaTheme="minorHAnsi" w:hAnsiTheme="minorHAnsi"/>
-      <w:color w:val="auto"/>
+      <w:color w:val="00000A"/>
       <w:sz w:val="22"/>
       <w:szCs w:val="22"/>
       <w:lang w:val="nl-NL" w:eastAsia="en-US" w:bidi="ar-SA"/>

</xml_diff>